<commit_message>
update Aturan Bisnis System Berjalan - BAB 3
</commit_message>
<xml_diff>
--- a/Penulisan/BAB III - ANALISA DAN PERANCANGAN SISTEM.docx
+++ b/Penulisan/BAB III - ANALISA DAN PERANCANGAN SISTEM.docx
@@ -6492,25 +6492,7 @@
           <w:szCs w:val="24"/>
           <w:lang w:val="en-US"/>
         </w:rPr>
-        <w:t xml:space="preserve"> </w:t>
-      </w:r>
-      <w:r>
-        <w:rPr>
-          <w:rFonts w:ascii="Times New Roman" w:hAnsi="Times New Roman"/>
-          <w:sz w:val="24"/>
-          <w:szCs w:val="24"/>
-          <w:lang w:val="en-US"/>
-        </w:rPr>
-        <w:t>PT Avows Technologies</w:t>
-      </w:r>
-      <w:r>
-        <w:rPr>
-          <w:rFonts w:ascii="Times New Roman" w:hAnsi="Times New Roman"/>
-          <w:sz w:val="24"/>
-          <w:szCs w:val="24"/>
-          <w:lang w:val="en-US"/>
-        </w:rPr>
-        <w:t xml:space="preserve"> </w:t>
+        <w:t xml:space="preserve"> PT Avows Technologies </w:t>
       </w:r>
     </w:p>
     <w:p>
@@ -6557,18 +6539,7 @@
           <w:szCs w:val="24"/>
           <w:lang w:val="en-US"/>
         </w:rPr>
-        <w:t>yan</w:t>
-      </w:r>
-      <w:bookmarkStart w:id="0" w:name="_GoBack"/>
-      <w:bookmarkEnd w:id="0"/>
-      <w:r>
-        <w:rPr>
-          <w:rFonts w:ascii="Times New Roman" w:hAnsi="Times New Roman"/>
-          <w:sz w:val="24"/>
-          <w:szCs w:val="24"/>
-          <w:lang w:val="en-US"/>
-        </w:rPr>
-        <w:t xml:space="preserve">g </w:t>
+        <w:t xml:space="preserve">yang </w:t>
       </w:r>
       <w:proofErr w:type="spellStart"/>
       <w:r>
@@ -6590,6 +6561,504 @@
         </w:rPr>
         <w:t xml:space="preserve"> </w:t>
       </w:r>
+      <w:r>
+        <w:rPr>
+          <w:rFonts w:ascii="Times New Roman" w:hAnsi="Times New Roman"/>
+          <w:sz w:val="24"/>
+          <w:szCs w:val="24"/>
+          <w:lang w:val="en-US"/>
+        </w:rPr>
+        <w:t xml:space="preserve">di </w:t>
+      </w:r>
+      <w:proofErr w:type="spellStart"/>
+      <w:r>
+        <w:rPr>
+          <w:rFonts w:ascii="Times New Roman" w:hAnsi="Times New Roman"/>
+          <w:sz w:val="24"/>
+          <w:szCs w:val="24"/>
+          <w:lang w:val="en-US"/>
+        </w:rPr>
+        <w:t>terima</w:t>
+      </w:r>
+      <w:proofErr w:type="spellEnd"/>
+      <w:r>
+        <w:rPr>
+          <w:rFonts w:ascii="Times New Roman" w:hAnsi="Times New Roman"/>
+          <w:sz w:val="24"/>
+          <w:szCs w:val="24"/>
+          <w:lang w:val="en-US"/>
+        </w:rPr>
+        <w:t xml:space="preserve"> </w:t>
+      </w:r>
+      <w:proofErr w:type="spellStart"/>
+      <w:r>
+        <w:rPr>
+          <w:rFonts w:ascii="Times New Roman" w:hAnsi="Times New Roman"/>
+          <w:sz w:val="24"/>
+          <w:szCs w:val="24"/>
+          <w:lang w:val="en-US"/>
+        </w:rPr>
+        <w:t>membawa</w:t>
+      </w:r>
+      <w:proofErr w:type="spellEnd"/>
+      <w:r>
+        <w:rPr>
+          <w:rFonts w:ascii="Times New Roman" w:hAnsi="Times New Roman"/>
+          <w:sz w:val="24"/>
+          <w:szCs w:val="24"/>
+          <w:lang w:val="en-US"/>
+        </w:rPr>
+        <w:t xml:space="preserve"> </w:t>
+      </w:r>
+      <w:r>
+        <w:rPr>
+          <w:rFonts w:ascii="Times New Roman" w:hAnsi="Times New Roman"/>
+          <w:sz w:val="24"/>
+          <w:szCs w:val="24"/>
+          <w:lang w:val="en-US"/>
+        </w:rPr>
+        <w:t xml:space="preserve">document data </w:t>
+      </w:r>
+      <w:proofErr w:type="spellStart"/>
+      <w:r>
+        <w:rPr>
+          <w:rFonts w:ascii="Times New Roman" w:hAnsi="Times New Roman"/>
+          <w:sz w:val="24"/>
+          <w:szCs w:val="24"/>
+          <w:lang w:val="en-US"/>
+        </w:rPr>
+        <w:t>diri</w:t>
+      </w:r>
+      <w:proofErr w:type="spellEnd"/>
+      <w:r>
+        <w:rPr>
+          <w:rFonts w:ascii="Times New Roman" w:hAnsi="Times New Roman"/>
+          <w:sz w:val="24"/>
+          <w:szCs w:val="24"/>
+          <w:lang w:val="en-US"/>
+        </w:rPr>
+        <w:t xml:space="preserve"> </w:t>
+      </w:r>
+      <w:proofErr w:type="spellStart"/>
+      <w:r>
+        <w:rPr>
+          <w:rFonts w:ascii="Times New Roman" w:hAnsi="Times New Roman"/>
+          <w:sz w:val="24"/>
+          <w:szCs w:val="24"/>
+          <w:lang w:val="en-US"/>
+        </w:rPr>
+        <w:t>seperti</w:t>
+      </w:r>
+      <w:proofErr w:type="spellEnd"/>
+      <w:r>
+        <w:rPr>
+          <w:rFonts w:ascii="Times New Roman" w:hAnsi="Times New Roman"/>
+          <w:sz w:val="24"/>
+          <w:szCs w:val="24"/>
+          <w:lang w:val="en-US"/>
+        </w:rPr>
+        <w:t xml:space="preserve"> </w:t>
+      </w:r>
+      <w:proofErr w:type="spellStart"/>
+      <w:r>
+        <w:rPr>
+          <w:rFonts w:ascii="Times New Roman" w:hAnsi="Times New Roman"/>
+          <w:sz w:val="24"/>
+          <w:szCs w:val="24"/>
+          <w:lang w:val="en-US"/>
+        </w:rPr>
+        <w:t>Kartu</w:t>
+      </w:r>
+      <w:proofErr w:type="spellEnd"/>
+      <w:r>
+        <w:rPr>
+          <w:rFonts w:ascii="Times New Roman" w:hAnsi="Times New Roman"/>
+          <w:sz w:val="24"/>
+          <w:szCs w:val="24"/>
+          <w:lang w:val="en-US"/>
+        </w:rPr>
+        <w:t xml:space="preserve"> </w:t>
+      </w:r>
+      <w:proofErr w:type="spellStart"/>
+      <w:r>
+        <w:rPr>
+          <w:rFonts w:ascii="Times New Roman" w:hAnsi="Times New Roman"/>
+          <w:sz w:val="24"/>
+          <w:szCs w:val="24"/>
+          <w:lang w:val="en-US"/>
+        </w:rPr>
+        <w:t>Tanda</w:t>
+      </w:r>
+      <w:proofErr w:type="spellEnd"/>
+      <w:r>
+        <w:rPr>
+          <w:rFonts w:ascii="Times New Roman" w:hAnsi="Times New Roman"/>
+          <w:sz w:val="24"/>
+          <w:szCs w:val="24"/>
+          <w:lang w:val="en-US"/>
+        </w:rPr>
+        <w:t xml:space="preserve"> </w:t>
+      </w:r>
+      <w:proofErr w:type="spellStart"/>
+      <w:r>
+        <w:rPr>
+          <w:rFonts w:ascii="Times New Roman" w:hAnsi="Times New Roman"/>
+          <w:sz w:val="24"/>
+          <w:szCs w:val="24"/>
+          <w:lang w:val="en-US"/>
+        </w:rPr>
+        <w:t>Penduduk</w:t>
+      </w:r>
+      <w:proofErr w:type="spellEnd"/>
+      <w:r>
+        <w:rPr>
+          <w:rFonts w:ascii="Times New Roman" w:hAnsi="Times New Roman"/>
+          <w:sz w:val="24"/>
+          <w:szCs w:val="24"/>
+          <w:lang w:val="en-US"/>
+        </w:rPr>
+        <w:t xml:space="preserve"> (KTP) </w:t>
+      </w:r>
+      <w:proofErr w:type="spellStart"/>
+      <w:r>
+        <w:rPr>
+          <w:rFonts w:ascii="Times New Roman" w:hAnsi="Times New Roman"/>
+          <w:sz w:val="24"/>
+          <w:szCs w:val="24"/>
+          <w:lang w:val="en-US"/>
+        </w:rPr>
+        <w:t>atau</w:t>
+      </w:r>
+      <w:proofErr w:type="spellEnd"/>
+      <w:r>
+        <w:rPr>
+          <w:rFonts w:ascii="Times New Roman" w:hAnsi="Times New Roman"/>
+          <w:sz w:val="24"/>
+          <w:szCs w:val="24"/>
+          <w:lang w:val="en-US"/>
+        </w:rPr>
+        <w:t xml:space="preserve"> </w:t>
+      </w:r>
+      <w:proofErr w:type="spellStart"/>
+      <w:r>
+        <w:rPr>
+          <w:rFonts w:ascii="Times New Roman" w:hAnsi="Times New Roman"/>
+          <w:sz w:val="24"/>
+          <w:szCs w:val="24"/>
+          <w:lang w:val="en-US"/>
+        </w:rPr>
+        <w:t>kartu</w:t>
+      </w:r>
+      <w:proofErr w:type="spellEnd"/>
+      <w:r>
+        <w:rPr>
+          <w:rFonts w:ascii="Times New Roman" w:hAnsi="Times New Roman"/>
+          <w:sz w:val="24"/>
+          <w:szCs w:val="24"/>
+          <w:lang w:val="en-US"/>
+        </w:rPr>
+        <w:t xml:space="preserve"> </w:t>
+      </w:r>
+      <w:proofErr w:type="spellStart"/>
+      <w:r>
+        <w:rPr>
+          <w:rFonts w:ascii="Times New Roman" w:hAnsi="Times New Roman"/>
+          <w:sz w:val="24"/>
+          <w:szCs w:val="24"/>
+          <w:lang w:val="en-US"/>
+        </w:rPr>
+        <w:t>tanda</w:t>
+      </w:r>
+      <w:proofErr w:type="spellEnd"/>
+      <w:r>
+        <w:rPr>
+          <w:rFonts w:ascii="Times New Roman" w:hAnsi="Times New Roman"/>
+          <w:sz w:val="24"/>
+          <w:szCs w:val="24"/>
+          <w:lang w:val="en-US"/>
+        </w:rPr>
+        <w:t xml:space="preserve"> </w:t>
+      </w:r>
+      <w:proofErr w:type="spellStart"/>
+      <w:r>
+        <w:rPr>
+          <w:rFonts w:ascii="Times New Roman" w:hAnsi="Times New Roman"/>
+          <w:sz w:val="24"/>
+          <w:szCs w:val="24"/>
+          <w:lang w:val="en-US"/>
+        </w:rPr>
+        <w:t>penduduk</w:t>
+      </w:r>
+      <w:proofErr w:type="spellEnd"/>
+      <w:r>
+        <w:rPr>
+          <w:rFonts w:ascii="Times New Roman" w:hAnsi="Times New Roman"/>
+          <w:sz w:val="24"/>
+          <w:szCs w:val="24"/>
+          <w:lang w:val="en-US"/>
+        </w:rPr>
+        <w:t xml:space="preserve"> </w:t>
+      </w:r>
+      <w:proofErr w:type="gramStart"/>
+      <w:r>
+        <w:rPr>
+          <w:rFonts w:ascii="Times New Roman" w:hAnsi="Times New Roman"/>
+          <w:sz w:val="24"/>
+          <w:szCs w:val="24"/>
+          <w:lang w:val="en-US"/>
+        </w:rPr>
+        <w:t>lain</w:t>
+      </w:r>
+      <w:proofErr w:type="gramEnd"/>
+      <w:r>
+        <w:rPr>
+          <w:rFonts w:ascii="Times New Roman" w:hAnsi="Times New Roman"/>
+          <w:sz w:val="24"/>
+          <w:szCs w:val="24"/>
+          <w:lang w:val="en-US"/>
+        </w:rPr>
+        <w:t xml:space="preserve"> </w:t>
+      </w:r>
+      <w:proofErr w:type="spellStart"/>
+      <w:r>
+        <w:rPr>
+          <w:rFonts w:ascii="Times New Roman" w:hAnsi="Times New Roman"/>
+          <w:sz w:val="24"/>
+          <w:szCs w:val="24"/>
+          <w:lang w:val="en-US"/>
+        </w:rPr>
+        <w:t>seperti</w:t>
+      </w:r>
+      <w:proofErr w:type="spellEnd"/>
+      <w:r>
+        <w:rPr>
+          <w:rFonts w:ascii="Times New Roman" w:hAnsi="Times New Roman"/>
+          <w:sz w:val="24"/>
+          <w:szCs w:val="24"/>
+          <w:lang w:val="en-US"/>
+        </w:rPr>
+        <w:t xml:space="preserve"> passport, </w:t>
+      </w:r>
+      <w:proofErr w:type="spellStart"/>
+      <w:r>
+        <w:rPr>
+          <w:rFonts w:ascii="Times New Roman" w:hAnsi="Times New Roman"/>
+          <w:sz w:val="24"/>
+          <w:szCs w:val="24"/>
+          <w:lang w:val="en-US"/>
+        </w:rPr>
+        <w:t>Kartu</w:t>
+      </w:r>
+      <w:proofErr w:type="spellEnd"/>
+      <w:r>
+        <w:rPr>
+          <w:rFonts w:ascii="Times New Roman" w:hAnsi="Times New Roman"/>
+          <w:sz w:val="24"/>
+          <w:szCs w:val="24"/>
+          <w:lang w:val="en-US"/>
+        </w:rPr>
+        <w:t xml:space="preserve"> </w:t>
+      </w:r>
+      <w:proofErr w:type="spellStart"/>
+      <w:r>
+        <w:rPr>
+          <w:rFonts w:ascii="Times New Roman" w:hAnsi="Times New Roman"/>
+          <w:sz w:val="24"/>
+          <w:szCs w:val="24"/>
+          <w:lang w:val="en-US"/>
+        </w:rPr>
+        <w:t>Kelurga</w:t>
+      </w:r>
+      <w:proofErr w:type="spellEnd"/>
+      <w:r>
+        <w:rPr>
+          <w:rFonts w:ascii="Times New Roman" w:hAnsi="Times New Roman"/>
+          <w:sz w:val="24"/>
+          <w:szCs w:val="24"/>
+          <w:lang w:val="en-US"/>
+        </w:rPr>
+        <w:t xml:space="preserve"> (KK), </w:t>
+      </w:r>
+      <w:proofErr w:type="spellStart"/>
+      <w:r>
+        <w:rPr>
+          <w:rFonts w:ascii="Times New Roman" w:hAnsi="Times New Roman"/>
+          <w:sz w:val="24"/>
+          <w:szCs w:val="24"/>
+          <w:lang w:val="en-US"/>
+        </w:rPr>
+        <w:t>Ijazah</w:t>
+      </w:r>
+      <w:proofErr w:type="spellEnd"/>
+      <w:r>
+        <w:rPr>
+          <w:rFonts w:ascii="Times New Roman" w:hAnsi="Times New Roman"/>
+          <w:sz w:val="24"/>
+          <w:szCs w:val="24"/>
+          <w:lang w:val="en-US"/>
+        </w:rPr>
+        <w:t xml:space="preserve"> </w:t>
+      </w:r>
+      <w:proofErr w:type="spellStart"/>
+      <w:r>
+        <w:rPr>
+          <w:rFonts w:ascii="Times New Roman" w:hAnsi="Times New Roman"/>
+          <w:sz w:val="24"/>
+          <w:szCs w:val="24"/>
+          <w:lang w:val="en-US"/>
+        </w:rPr>
+        <w:t>terakhir</w:t>
+      </w:r>
+      <w:proofErr w:type="spellEnd"/>
+      <w:r>
+        <w:rPr>
+          <w:rFonts w:ascii="Times New Roman" w:hAnsi="Times New Roman"/>
+          <w:sz w:val="24"/>
+          <w:szCs w:val="24"/>
+          <w:lang w:val="en-US"/>
+        </w:rPr>
+        <w:t xml:space="preserve">, </w:t>
+      </w:r>
+      <w:proofErr w:type="spellStart"/>
+      <w:r>
+        <w:rPr>
+          <w:rFonts w:ascii="Times New Roman" w:hAnsi="Times New Roman"/>
+          <w:sz w:val="24"/>
+          <w:szCs w:val="24"/>
+          <w:lang w:val="en-US"/>
+        </w:rPr>
+        <w:t>Sertifikat</w:t>
+      </w:r>
+      <w:proofErr w:type="spellEnd"/>
+      <w:r>
+        <w:rPr>
+          <w:rFonts w:ascii="Times New Roman" w:hAnsi="Times New Roman"/>
+          <w:sz w:val="24"/>
+          <w:szCs w:val="24"/>
+          <w:lang w:val="en-US"/>
+        </w:rPr>
+        <w:t xml:space="preserve"> formal </w:t>
+      </w:r>
+      <w:proofErr w:type="spellStart"/>
+      <w:r>
+        <w:rPr>
+          <w:rFonts w:ascii="Times New Roman" w:hAnsi="Times New Roman"/>
+          <w:sz w:val="24"/>
+          <w:szCs w:val="24"/>
+          <w:lang w:val="en-US"/>
+        </w:rPr>
+        <w:t>dan</w:t>
+      </w:r>
+      <w:proofErr w:type="spellEnd"/>
+      <w:r>
+        <w:rPr>
+          <w:rFonts w:ascii="Times New Roman" w:hAnsi="Times New Roman"/>
+          <w:sz w:val="24"/>
+          <w:szCs w:val="24"/>
+          <w:lang w:val="en-US"/>
+        </w:rPr>
+        <w:t xml:space="preserve"> lain-lain. Data </w:t>
+      </w:r>
+      <w:proofErr w:type="spellStart"/>
+      <w:r>
+        <w:rPr>
+          <w:rFonts w:ascii="Times New Roman" w:hAnsi="Times New Roman"/>
+          <w:sz w:val="24"/>
+          <w:szCs w:val="24"/>
+          <w:lang w:val="en-US"/>
+        </w:rPr>
+        <w:t>diri</w:t>
+      </w:r>
+      <w:proofErr w:type="spellEnd"/>
+      <w:r>
+        <w:rPr>
+          <w:rFonts w:ascii="Times New Roman" w:hAnsi="Times New Roman"/>
+          <w:sz w:val="24"/>
+          <w:szCs w:val="24"/>
+          <w:lang w:val="en-US"/>
+        </w:rPr>
+        <w:t xml:space="preserve"> </w:t>
+      </w:r>
+      <w:proofErr w:type="spellStart"/>
+      <w:r>
+        <w:rPr>
+          <w:rFonts w:ascii="Times New Roman" w:hAnsi="Times New Roman"/>
+          <w:sz w:val="24"/>
+          <w:szCs w:val="24"/>
+          <w:lang w:val="en-US"/>
+        </w:rPr>
+        <w:t>tersebut</w:t>
+      </w:r>
+      <w:proofErr w:type="spellEnd"/>
+      <w:r>
+        <w:rPr>
+          <w:rFonts w:ascii="Times New Roman" w:hAnsi="Times New Roman"/>
+          <w:sz w:val="24"/>
+          <w:szCs w:val="24"/>
+          <w:lang w:val="en-US"/>
+        </w:rPr>
+        <w:t xml:space="preserve"> di </w:t>
+      </w:r>
+      <w:proofErr w:type="spellStart"/>
+      <w:r>
+        <w:rPr>
+          <w:rFonts w:ascii="Times New Roman" w:hAnsi="Times New Roman"/>
+          <w:sz w:val="24"/>
+          <w:szCs w:val="24"/>
+          <w:lang w:val="en-US"/>
+        </w:rPr>
+        <w:t>masukan</w:t>
+      </w:r>
+      <w:proofErr w:type="spellEnd"/>
+      <w:r>
+        <w:rPr>
+          <w:rFonts w:ascii="Times New Roman" w:hAnsi="Times New Roman"/>
+          <w:sz w:val="24"/>
+          <w:szCs w:val="24"/>
+          <w:lang w:val="en-US"/>
+        </w:rPr>
+        <w:t xml:space="preserve"> </w:t>
+      </w:r>
+      <w:proofErr w:type="spellStart"/>
+      <w:r>
+        <w:rPr>
+          <w:rFonts w:ascii="Times New Roman" w:hAnsi="Times New Roman"/>
+          <w:sz w:val="24"/>
+          <w:szCs w:val="24"/>
+          <w:lang w:val="en-US"/>
+        </w:rPr>
+        <w:t>ke</w:t>
+      </w:r>
+      <w:proofErr w:type="spellEnd"/>
+      <w:r>
+        <w:rPr>
+          <w:rFonts w:ascii="Times New Roman" w:hAnsi="Times New Roman"/>
+          <w:sz w:val="24"/>
+          <w:szCs w:val="24"/>
+          <w:lang w:val="en-US"/>
+        </w:rPr>
+        <w:t xml:space="preserve"> excel agar data </w:t>
+      </w:r>
+      <w:proofErr w:type="spellStart"/>
+      <w:r>
+        <w:rPr>
+          <w:rFonts w:ascii="Times New Roman" w:hAnsi="Times New Roman"/>
+          <w:sz w:val="24"/>
+          <w:szCs w:val="24"/>
+          <w:lang w:val="en-US"/>
+        </w:rPr>
+        <w:t>tersebut</w:t>
+      </w:r>
+      <w:proofErr w:type="spellEnd"/>
+      <w:r>
+        <w:rPr>
+          <w:rFonts w:ascii="Times New Roman" w:hAnsi="Times New Roman"/>
+          <w:sz w:val="24"/>
+          <w:szCs w:val="24"/>
+          <w:lang w:val="en-US"/>
+        </w:rPr>
+        <w:t xml:space="preserve"> </w:t>
+      </w:r>
       <w:proofErr w:type="spellStart"/>
       <w:r>
         <w:rPr>
@@ -6618,227 +7087,67 @@
           <w:szCs w:val="24"/>
           <w:lang w:val="en-US"/>
         </w:rPr>
-        <w:t>membawa</w:t>
-      </w:r>
-      <w:proofErr w:type="spellEnd"/>
-      <w:r>
-        <w:rPr>
-          <w:rFonts w:ascii="Times New Roman" w:hAnsi="Times New Roman"/>
-          <w:sz w:val="24"/>
-          <w:szCs w:val="24"/>
-          <w:lang w:val="en-US"/>
-        </w:rPr>
-        <w:t xml:space="preserve"> </w:t>
-      </w:r>
-      <w:proofErr w:type="spellStart"/>
-      <w:r>
-        <w:rPr>
-          <w:rFonts w:ascii="Times New Roman" w:hAnsi="Times New Roman"/>
-          <w:sz w:val="24"/>
-          <w:szCs w:val="24"/>
-          <w:lang w:val="en-US"/>
-        </w:rPr>
-        <w:t>Surat</w:t>
-      </w:r>
-      <w:proofErr w:type="spellEnd"/>
-      <w:r>
-        <w:rPr>
-          <w:rFonts w:ascii="Times New Roman" w:hAnsi="Times New Roman"/>
-          <w:sz w:val="24"/>
-          <w:szCs w:val="24"/>
-          <w:lang w:val="en-US"/>
-        </w:rPr>
-        <w:t xml:space="preserve"> </w:t>
-      </w:r>
-      <w:proofErr w:type="spellStart"/>
-      <w:r>
-        <w:rPr>
-          <w:rFonts w:ascii="Times New Roman" w:hAnsi="Times New Roman"/>
-          <w:sz w:val="24"/>
-          <w:szCs w:val="24"/>
-          <w:lang w:val="en-US"/>
-        </w:rPr>
-        <w:t>Penempatan</w:t>
-      </w:r>
-      <w:proofErr w:type="spellEnd"/>
-      <w:r>
-        <w:rPr>
-          <w:rFonts w:ascii="Times New Roman" w:hAnsi="Times New Roman"/>
-          <w:sz w:val="24"/>
-          <w:szCs w:val="24"/>
-          <w:lang w:val="en-US"/>
-        </w:rPr>
-        <w:t xml:space="preserve"> </w:t>
-      </w:r>
-      <w:proofErr w:type="spellStart"/>
-      <w:r>
-        <w:rPr>
-          <w:rFonts w:ascii="Times New Roman" w:hAnsi="Times New Roman"/>
-          <w:sz w:val="24"/>
-          <w:szCs w:val="24"/>
-          <w:lang w:val="en-US"/>
-        </w:rPr>
-        <w:t>Kerja</w:t>
-      </w:r>
-      <w:proofErr w:type="spellEnd"/>
-      <w:r>
-        <w:rPr>
-          <w:rFonts w:ascii="Times New Roman" w:hAnsi="Times New Roman"/>
-          <w:sz w:val="24"/>
-          <w:szCs w:val="24"/>
-          <w:lang w:val="en-US"/>
-        </w:rPr>
-        <w:t xml:space="preserve"> (SPK) yang di </w:t>
-      </w:r>
-      <w:proofErr w:type="spellStart"/>
-      <w:r>
-        <w:rPr>
-          <w:rFonts w:ascii="Times New Roman" w:hAnsi="Times New Roman"/>
-          <w:sz w:val="24"/>
-          <w:szCs w:val="24"/>
-          <w:lang w:val="en-US"/>
-        </w:rPr>
-        <w:t>tunjukan</w:t>
-      </w:r>
-      <w:proofErr w:type="spellEnd"/>
-      <w:r>
-        <w:rPr>
-          <w:rFonts w:ascii="Times New Roman" w:hAnsi="Times New Roman"/>
-          <w:sz w:val="24"/>
-          <w:szCs w:val="24"/>
-          <w:lang w:val="en-US"/>
-        </w:rPr>
-        <w:t xml:space="preserve"> </w:t>
-      </w:r>
-      <w:proofErr w:type="spellStart"/>
-      <w:r>
-        <w:rPr>
-          <w:rFonts w:ascii="Times New Roman" w:hAnsi="Times New Roman"/>
-          <w:sz w:val="24"/>
-          <w:szCs w:val="24"/>
-          <w:lang w:val="en-US"/>
-        </w:rPr>
-        <w:t>untuk</w:t>
-      </w:r>
-      <w:proofErr w:type="spellEnd"/>
-      <w:r>
-        <w:rPr>
-          <w:rFonts w:ascii="Times New Roman" w:hAnsi="Times New Roman"/>
-          <w:sz w:val="24"/>
-          <w:szCs w:val="24"/>
-          <w:lang w:val="en-US"/>
-        </w:rPr>
-        <w:t xml:space="preserve"> di </w:t>
-      </w:r>
-      <w:proofErr w:type="spellStart"/>
-      <w:r>
-        <w:rPr>
-          <w:rFonts w:ascii="Times New Roman" w:hAnsi="Times New Roman"/>
-          <w:sz w:val="24"/>
-          <w:szCs w:val="24"/>
-          <w:lang w:val="en-US"/>
-        </w:rPr>
-        <w:t>tempatkan</w:t>
-      </w:r>
-      <w:proofErr w:type="spellEnd"/>
-      <w:r>
-        <w:rPr>
-          <w:rFonts w:ascii="Times New Roman" w:hAnsi="Times New Roman"/>
-          <w:sz w:val="24"/>
-          <w:szCs w:val="24"/>
-          <w:lang w:val="en-US"/>
-        </w:rPr>
-        <w:t xml:space="preserve"> di </w:t>
-      </w:r>
-      <w:proofErr w:type="spellStart"/>
-      <w:r>
-        <w:rPr>
-          <w:rFonts w:ascii="Times New Roman" w:hAnsi="Times New Roman"/>
-          <w:sz w:val="24"/>
-          <w:szCs w:val="24"/>
-          <w:lang w:val="en-US"/>
-        </w:rPr>
-        <w:t>perusahaan</w:t>
-      </w:r>
-      <w:proofErr w:type="spellEnd"/>
-      <w:r>
-        <w:rPr>
-          <w:rFonts w:ascii="Times New Roman" w:hAnsi="Times New Roman"/>
-          <w:sz w:val="24"/>
-          <w:szCs w:val="24"/>
-          <w:lang w:val="en-US"/>
-        </w:rPr>
-        <w:t xml:space="preserve"> yang di </w:t>
-      </w:r>
-      <w:proofErr w:type="spellStart"/>
-      <w:r>
-        <w:rPr>
-          <w:rFonts w:ascii="Times New Roman" w:hAnsi="Times New Roman"/>
-          <w:sz w:val="24"/>
-          <w:szCs w:val="24"/>
-          <w:lang w:val="en-US"/>
-        </w:rPr>
-        <w:t>tunjuk</w:t>
-      </w:r>
-      <w:proofErr w:type="spellEnd"/>
-      <w:r>
-        <w:rPr>
-          <w:rFonts w:ascii="Times New Roman" w:hAnsi="Times New Roman"/>
-          <w:sz w:val="24"/>
-          <w:szCs w:val="24"/>
-          <w:lang w:val="en-US"/>
-        </w:rPr>
-        <w:t xml:space="preserve"> </w:t>
-      </w:r>
-      <w:proofErr w:type="spellStart"/>
-      <w:r>
-        <w:rPr>
-          <w:rFonts w:ascii="Times New Roman" w:hAnsi="Times New Roman"/>
-          <w:sz w:val="24"/>
-          <w:szCs w:val="24"/>
-          <w:lang w:val="en-US"/>
-        </w:rPr>
-        <w:t>sebagai</w:t>
-      </w:r>
-      <w:proofErr w:type="spellEnd"/>
-      <w:r>
-        <w:rPr>
-          <w:rFonts w:ascii="Times New Roman" w:hAnsi="Times New Roman"/>
-          <w:sz w:val="24"/>
-          <w:szCs w:val="24"/>
-          <w:lang w:val="en-US"/>
-        </w:rPr>
-        <w:t xml:space="preserve"> </w:t>
-      </w:r>
-      <w:proofErr w:type="spellStart"/>
-      <w:r>
-        <w:rPr>
-          <w:rFonts w:ascii="Times New Roman" w:hAnsi="Times New Roman"/>
-          <w:sz w:val="24"/>
-          <w:szCs w:val="24"/>
-          <w:lang w:val="en-US"/>
-        </w:rPr>
-        <w:t>Mitra</w:t>
-      </w:r>
-      <w:proofErr w:type="spellEnd"/>
-      <w:r>
-        <w:rPr>
-          <w:rFonts w:ascii="Times New Roman" w:hAnsi="Times New Roman"/>
-          <w:sz w:val="24"/>
-          <w:szCs w:val="24"/>
-          <w:lang w:val="en-US"/>
-        </w:rPr>
-        <w:t xml:space="preserve"> </w:t>
-      </w:r>
-      <w:proofErr w:type="spellStart"/>
-      <w:r>
-        <w:rPr>
-          <w:rFonts w:ascii="Times New Roman" w:hAnsi="Times New Roman"/>
-          <w:sz w:val="24"/>
-          <w:szCs w:val="24"/>
-          <w:lang w:val="en-US"/>
-        </w:rPr>
-        <w:t>Kerja</w:t>
+        <w:t>dan</w:t>
+      </w:r>
+      <w:proofErr w:type="spellEnd"/>
+      <w:r>
+        <w:rPr>
+          <w:rFonts w:ascii="Times New Roman" w:hAnsi="Times New Roman"/>
+          <w:sz w:val="24"/>
+          <w:szCs w:val="24"/>
+          <w:lang w:val="en-US"/>
+        </w:rPr>
+        <w:t xml:space="preserve"> </w:t>
+      </w:r>
+      <w:proofErr w:type="spellStart"/>
+      <w:r>
+        <w:rPr>
+          <w:rFonts w:ascii="Times New Roman" w:hAnsi="Times New Roman"/>
+          <w:sz w:val="24"/>
+          <w:szCs w:val="24"/>
+          <w:lang w:val="en-US"/>
+        </w:rPr>
+        <w:t>dapat</w:t>
+      </w:r>
+      <w:proofErr w:type="spellEnd"/>
+      <w:r>
+        <w:rPr>
+          <w:rFonts w:ascii="Times New Roman" w:hAnsi="Times New Roman"/>
+          <w:sz w:val="24"/>
+          <w:szCs w:val="24"/>
+          <w:lang w:val="en-US"/>
+        </w:rPr>
+        <w:t xml:space="preserve"> di monitoring status </w:t>
+      </w:r>
+      <w:proofErr w:type="spellStart"/>
+      <w:r>
+        <w:rPr>
+          <w:rFonts w:ascii="Times New Roman" w:hAnsi="Times New Roman"/>
+          <w:sz w:val="24"/>
+          <w:szCs w:val="24"/>
+          <w:lang w:val="en-US"/>
+        </w:rPr>
+        <w:t>kerja</w:t>
+      </w:r>
+      <w:proofErr w:type="spellEnd"/>
+      <w:r>
+        <w:rPr>
+          <w:rFonts w:ascii="Times New Roman" w:hAnsi="Times New Roman"/>
+          <w:sz w:val="24"/>
+          <w:szCs w:val="24"/>
+          <w:lang w:val="en-US"/>
+        </w:rPr>
+        <w:t xml:space="preserve"> yang </w:t>
+      </w:r>
+      <w:proofErr w:type="spellStart"/>
+      <w:r>
+        <w:rPr>
+          <w:rFonts w:ascii="Times New Roman" w:hAnsi="Times New Roman"/>
+          <w:sz w:val="24"/>
+          <w:szCs w:val="24"/>
+          <w:lang w:val="en-US"/>
+        </w:rPr>
+        <w:t>berjalan</w:t>
       </w:r>
       <w:proofErr w:type="spellEnd"/>
       <w:r>
@@ -6867,6 +7176,581 @@
           <w:lang w:val="en-US"/>
         </w:rPr>
       </w:pPr>
+      <w:proofErr w:type="spellStart"/>
+      <w:r>
+        <w:rPr>
+          <w:rFonts w:ascii="Times New Roman" w:hAnsi="Times New Roman"/>
+          <w:sz w:val="24"/>
+          <w:szCs w:val="24"/>
+          <w:lang w:val="en-US"/>
+        </w:rPr>
+        <w:t>Karyawan</w:t>
+      </w:r>
+      <w:proofErr w:type="spellEnd"/>
+      <w:r>
+        <w:rPr>
+          <w:rFonts w:ascii="Times New Roman" w:hAnsi="Times New Roman"/>
+          <w:sz w:val="24"/>
+          <w:szCs w:val="24"/>
+          <w:lang w:val="en-US"/>
+        </w:rPr>
+        <w:t xml:space="preserve"> </w:t>
+      </w:r>
+      <w:r>
+        <w:rPr>
+          <w:rFonts w:ascii="Times New Roman" w:hAnsi="Times New Roman"/>
+          <w:sz w:val="24"/>
+          <w:szCs w:val="24"/>
+          <w:lang w:val="en-US"/>
+        </w:rPr>
+        <w:t xml:space="preserve">yang </w:t>
+      </w:r>
+      <w:proofErr w:type="spellStart"/>
+      <w:r>
+        <w:rPr>
+          <w:rFonts w:ascii="Times New Roman" w:hAnsi="Times New Roman"/>
+          <w:sz w:val="24"/>
+          <w:szCs w:val="24"/>
+          <w:lang w:val="en-US"/>
+        </w:rPr>
+        <w:t>setiap</w:t>
+      </w:r>
+      <w:proofErr w:type="spellEnd"/>
+      <w:r>
+        <w:rPr>
+          <w:rFonts w:ascii="Times New Roman" w:hAnsi="Times New Roman"/>
+          <w:sz w:val="24"/>
+          <w:szCs w:val="24"/>
+          <w:lang w:val="en-US"/>
+        </w:rPr>
+        <w:t xml:space="preserve"> </w:t>
+      </w:r>
+      <w:proofErr w:type="spellStart"/>
+      <w:r>
+        <w:rPr>
+          <w:rFonts w:ascii="Times New Roman" w:hAnsi="Times New Roman"/>
+          <w:sz w:val="24"/>
+          <w:szCs w:val="24"/>
+          <w:lang w:val="en-US"/>
+        </w:rPr>
+        <w:t>masuk</w:t>
+      </w:r>
+      <w:proofErr w:type="spellEnd"/>
+      <w:r>
+        <w:rPr>
+          <w:rFonts w:ascii="Times New Roman" w:hAnsi="Times New Roman"/>
+          <w:sz w:val="24"/>
+          <w:szCs w:val="24"/>
+          <w:lang w:val="en-US"/>
+        </w:rPr>
+        <w:t xml:space="preserve"> </w:t>
+      </w:r>
+      <w:proofErr w:type="spellStart"/>
+      <w:r>
+        <w:rPr>
+          <w:rFonts w:ascii="Times New Roman" w:hAnsi="Times New Roman"/>
+          <w:sz w:val="24"/>
+          <w:szCs w:val="24"/>
+          <w:lang w:val="en-US"/>
+        </w:rPr>
+        <w:t>kerja</w:t>
+      </w:r>
+      <w:proofErr w:type="spellEnd"/>
+      <w:r>
+        <w:rPr>
+          <w:rFonts w:ascii="Times New Roman" w:hAnsi="Times New Roman"/>
+          <w:sz w:val="24"/>
+          <w:szCs w:val="24"/>
+          <w:lang w:val="en-US"/>
+        </w:rPr>
+        <w:t xml:space="preserve"> </w:t>
+      </w:r>
+      <w:r>
+        <w:rPr>
+          <w:rFonts w:ascii="Times New Roman" w:hAnsi="Times New Roman"/>
+          <w:sz w:val="24"/>
+          <w:szCs w:val="24"/>
+          <w:lang w:val="en-US"/>
+        </w:rPr>
+        <w:t xml:space="preserve">di </w:t>
+      </w:r>
+      <w:proofErr w:type="spellStart"/>
+      <w:r>
+        <w:rPr>
+          <w:rFonts w:ascii="Times New Roman" w:hAnsi="Times New Roman"/>
+          <w:sz w:val="24"/>
+          <w:szCs w:val="24"/>
+          <w:lang w:val="en-US"/>
+        </w:rPr>
+        <w:t>wajibkan</w:t>
+      </w:r>
+      <w:proofErr w:type="spellEnd"/>
+      <w:r>
+        <w:rPr>
+          <w:rFonts w:ascii="Times New Roman" w:hAnsi="Times New Roman"/>
+          <w:sz w:val="24"/>
+          <w:szCs w:val="24"/>
+          <w:lang w:val="en-US"/>
+        </w:rPr>
+        <w:t xml:space="preserve"> </w:t>
+      </w:r>
+      <w:proofErr w:type="spellStart"/>
+      <w:r>
+        <w:rPr>
+          <w:rFonts w:ascii="Times New Roman" w:hAnsi="Times New Roman"/>
+          <w:sz w:val="24"/>
+          <w:szCs w:val="24"/>
+          <w:lang w:val="en-US"/>
+        </w:rPr>
+        <w:t>absen</w:t>
+      </w:r>
+      <w:proofErr w:type="spellEnd"/>
+      <w:r>
+        <w:rPr>
+          <w:rFonts w:ascii="Times New Roman" w:hAnsi="Times New Roman"/>
+          <w:sz w:val="24"/>
+          <w:szCs w:val="24"/>
+          <w:lang w:val="en-US"/>
+        </w:rPr>
+        <w:t xml:space="preserve"> </w:t>
+      </w:r>
+      <w:proofErr w:type="spellStart"/>
+      <w:r>
+        <w:rPr>
+          <w:rFonts w:ascii="Times New Roman" w:hAnsi="Times New Roman"/>
+          <w:sz w:val="24"/>
+          <w:szCs w:val="24"/>
+          <w:lang w:val="en-US"/>
+        </w:rPr>
+        <w:t>setiap</w:t>
+      </w:r>
+      <w:proofErr w:type="spellEnd"/>
+      <w:r>
+        <w:rPr>
+          <w:rFonts w:ascii="Times New Roman" w:hAnsi="Times New Roman"/>
+          <w:sz w:val="24"/>
+          <w:szCs w:val="24"/>
+          <w:lang w:val="en-US"/>
+        </w:rPr>
+        <w:t xml:space="preserve"> </w:t>
+      </w:r>
+      <w:proofErr w:type="spellStart"/>
+      <w:r>
+        <w:rPr>
+          <w:rFonts w:ascii="Times New Roman" w:hAnsi="Times New Roman"/>
+          <w:sz w:val="24"/>
+          <w:szCs w:val="24"/>
+          <w:lang w:val="en-US"/>
+        </w:rPr>
+        <w:t>harinya</w:t>
+      </w:r>
+      <w:proofErr w:type="spellEnd"/>
+      <w:r>
+        <w:rPr>
+          <w:rFonts w:ascii="Times New Roman" w:hAnsi="Times New Roman"/>
+          <w:sz w:val="24"/>
+          <w:szCs w:val="24"/>
+          <w:lang w:val="en-US"/>
+        </w:rPr>
+        <w:t>.</w:t>
+      </w:r>
+    </w:p>
+    <w:p>
+      <w:pPr>
+        <w:pStyle w:val="ListParagraph"/>
+        <w:numPr>
+          <w:ilvl w:val="0"/>
+          <w:numId w:val="7"/>
+        </w:numPr>
+        <w:spacing w:line="480" w:lineRule="auto"/>
+        <w:ind w:left="2160" w:hanging="720"/>
+        <w:rPr>
+          <w:rFonts w:ascii="Times New Roman" w:hAnsi="Times New Roman"/>
+          <w:sz w:val="24"/>
+          <w:szCs w:val="24"/>
+          <w:lang w:val="en-US"/>
+        </w:rPr>
+      </w:pPr>
+      <w:proofErr w:type="spellStart"/>
+      <w:r>
+        <w:rPr>
+          <w:rFonts w:ascii="Times New Roman" w:hAnsi="Times New Roman"/>
+          <w:sz w:val="24"/>
+          <w:szCs w:val="24"/>
+          <w:lang w:val="en-US"/>
+        </w:rPr>
+        <w:t>Karyawan</w:t>
+      </w:r>
+      <w:proofErr w:type="spellEnd"/>
+      <w:r>
+        <w:rPr>
+          <w:rFonts w:ascii="Times New Roman" w:hAnsi="Times New Roman"/>
+          <w:sz w:val="24"/>
+          <w:szCs w:val="24"/>
+          <w:lang w:val="en-US"/>
+        </w:rPr>
+        <w:t xml:space="preserve"> yang </w:t>
+      </w:r>
+      <w:proofErr w:type="spellStart"/>
+      <w:r>
+        <w:rPr>
+          <w:rFonts w:ascii="Times New Roman" w:hAnsi="Times New Roman"/>
+          <w:sz w:val="24"/>
+          <w:szCs w:val="24"/>
+          <w:lang w:val="en-US"/>
+        </w:rPr>
+        <w:t>setiap</w:t>
+      </w:r>
+      <w:proofErr w:type="spellEnd"/>
+      <w:r>
+        <w:rPr>
+          <w:rFonts w:ascii="Times New Roman" w:hAnsi="Times New Roman"/>
+          <w:sz w:val="24"/>
+          <w:szCs w:val="24"/>
+          <w:lang w:val="en-US"/>
+        </w:rPr>
+        <w:t xml:space="preserve"> </w:t>
+      </w:r>
+      <w:proofErr w:type="spellStart"/>
+      <w:r>
+        <w:rPr>
+          <w:rFonts w:ascii="Times New Roman" w:hAnsi="Times New Roman"/>
+          <w:sz w:val="24"/>
+          <w:szCs w:val="24"/>
+          <w:lang w:val="en-US"/>
+        </w:rPr>
+        <w:t>masuk</w:t>
+      </w:r>
+      <w:proofErr w:type="spellEnd"/>
+      <w:r>
+        <w:rPr>
+          <w:rFonts w:ascii="Times New Roman" w:hAnsi="Times New Roman"/>
+          <w:sz w:val="24"/>
+          <w:szCs w:val="24"/>
+          <w:lang w:val="en-US"/>
+        </w:rPr>
+        <w:t xml:space="preserve"> </w:t>
+      </w:r>
+      <w:proofErr w:type="spellStart"/>
+      <w:r>
+        <w:rPr>
+          <w:rFonts w:ascii="Times New Roman" w:hAnsi="Times New Roman"/>
+          <w:sz w:val="24"/>
+          <w:szCs w:val="24"/>
+          <w:lang w:val="en-US"/>
+        </w:rPr>
+        <w:t>kerja</w:t>
+      </w:r>
+      <w:proofErr w:type="spellEnd"/>
+      <w:r>
+        <w:rPr>
+          <w:rFonts w:ascii="Times New Roman" w:hAnsi="Times New Roman"/>
+          <w:sz w:val="24"/>
+          <w:szCs w:val="24"/>
+          <w:lang w:val="en-US"/>
+        </w:rPr>
+        <w:t xml:space="preserve"> </w:t>
+      </w:r>
+      <w:proofErr w:type="spellStart"/>
+      <w:r>
+        <w:rPr>
+          <w:rFonts w:ascii="Times New Roman" w:hAnsi="Times New Roman"/>
+          <w:sz w:val="24"/>
+          <w:szCs w:val="24"/>
+          <w:lang w:val="en-US"/>
+        </w:rPr>
+        <w:t>dan</w:t>
+      </w:r>
+      <w:proofErr w:type="spellEnd"/>
+      <w:r>
+        <w:rPr>
+          <w:rFonts w:ascii="Times New Roman" w:hAnsi="Times New Roman"/>
+          <w:sz w:val="24"/>
+          <w:szCs w:val="24"/>
+          <w:lang w:val="en-US"/>
+        </w:rPr>
+        <w:t xml:space="preserve"> </w:t>
+      </w:r>
+      <w:proofErr w:type="spellStart"/>
+      <w:r>
+        <w:rPr>
+          <w:rFonts w:ascii="Times New Roman" w:hAnsi="Times New Roman"/>
+          <w:sz w:val="24"/>
+          <w:szCs w:val="24"/>
+          <w:lang w:val="en-US"/>
+        </w:rPr>
+        <w:t>melewati</w:t>
+      </w:r>
+      <w:proofErr w:type="spellEnd"/>
+      <w:r>
+        <w:rPr>
+          <w:rFonts w:ascii="Times New Roman" w:hAnsi="Times New Roman"/>
+          <w:sz w:val="24"/>
+          <w:szCs w:val="24"/>
+          <w:lang w:val="en-US"/>
+        </w:rPr>
+        <w:t xml:space="preserve"> </w:t>
+      </w:r>
+      <w:proofErr w:type="spellStart"/>
+      <w:r>
+        <w:rPr>
+          <w:rFonts w:ascii="Times New Roman" w:hAnsi="Times New Roman"/>
+          <w:sz w:val="24"/>
+          <w:szCs w:val="24"/>
+          <w:lang w:val="en-US"/>
+        </w:rPr>
+        <w:t>perjanjian</w:t>
+      </w:r>
+      <w:proofErr w:type="spellEnd"/>
+      <w:r>
+        <w:rPr>
+          <w:rFonts w:ascii="Times New Roman" w:hAnsi="Times New Roman"/>
+          <w:sz w:val="24"/>
+          <w:szCs w:val="24"/>
+          <w:lang w:val="en-US"/>
+        </w:rPr>
+        <w:t xml:space="preserve"> </w:t>
+      </w:r>
+      <w:proofErr w:type="spellStart"/>
+      <w:r>
+        <w:rPr>
+          <w:rFonts w:ascii="Times New Roman" w:hAnsi="Times New Roman"/>
+          <w:sz w:val="24"/>
+          <w:szCs w:val="24"/>
+          <w:lang w:val="en-US"/>
+        </w:rPr>
+        <w:t>maka</w:t>
+      </w:r>
+      <w:proofErr w:type="spellEnd"/>
+      <w:r>
+        <w:rPr>
+          <w:rFonts w:ascii="Times New Roman" w:hAnsi="Times New Roman"/>
+          <w:sz w:val="24"/>
+          <w:szCs w:val="24"/>
+          <w:lang w:val="en-US"/>
+        </w:rPr>
+        <w:t xml:space="preserve"> </w:t>
+      </w:r>
+      <w:proofErr w:type="spellStart"/>
+      <w:r>
+        <w:rPr>
+          <w:rFonts w:ascii="Times New Roman" w:hAnsi="Times New Roman"/>
+          <w:sz w:val="24"/>
+          <w:szCs w:val="24"/>
+          <w:lang w:val="en-US"/>
+        </w:rPr>
+        <w:t>karyawan</w:t>
+      </w:r>
+      <w:proofErr w:type="spellEnd"/>
+      <w:r>
+        <w:rPr>
+          <w:rFonts w:ascii="Times New Roman" w:hAnsi="Times New Roman"/>
+          <w:sz w:val="24"/>
+          <w:szCs w:val="24"/>
+          <w:lang w:val="en-US"/>
+        </w:rPr>
+        <w:t xml:space="preserve"> di </w:t>
+      </w:r>
+      <w:proofErr w:type="spellStart"/>
+      <w:r>
+        <w:rPr>
+          <w:rFonts w:ascii="Times New Roman" w:hAnsi="Times New Roman"/>
+          <w:sz w:val="24"/>
+          <w:szCs w:val="24"/>
+          <w:lang w:val="en-US"/>
+        </w:rPr>
+        <w:t>wajibkan</w:t>
+      </w:r>
+      <w:proofErr w:type="spellEnd"/>
+      <w:r>
+        <w:rPr>
+          <w:rFonts w:ascii="Times New Roman" w:hAnsi="Times New Roman"/>
+          <w:sz w:val="24"/>
+          <w:szCs w:val="24"/>
+          <w:lang w:val="en-US"/>
+        </w:rPr>
+        <w:t xml:space="preserve"> </w:t>
+      </w:r>
+      <w:proofErr w:type="spellStart"/>
+      <w:r>
+        <w:rPr>
+          <w:rFonts w:ascii="Times New Roman" w:hAnsi="Times New Roman"/>
+          <w:sz w:val="24"/>
+          <w:szCs w:val="24"/>
+          <w:lang w:val="en-US"/>
+        </w:rPr>
+        <w:t>untuk</w:t>
+      </w:r>
+      <w:proofErr w:type="spellEnd"/>
+      <w:r>
+        <w:rPr>
+          <w:rFonts w:ascii="Times New Roman" w:hAnsi="Times New Roman"/>
+          <w:sz w:val="24"/>
+          <w:szCs w:val="24"/>
+          <w:lang w:val="en-US"/>
+        </w:rPr>
+        <w:t xml:space="preserve"> </w:t>
+      </w:r>
+      <w:proofErr w:type="spellStart"/>
+      <w:r>
+        <w:rPr>
+          <w:rFonts w:ascii="Times New Roman" w:hAnsi="Times New Roman"/>
+          <w:sz w:val="24"/>
+          <w:szCs w:val="24"/>
+          <w:lang w:val="en-US"/>
+        </w:rPr>
+        <w:t>mengisi</w:t>
+      </w:r>
+      <w:proofErr w:type="spellEnd"/>
+      <w:r>
+        <w:rPr>
+          <w:rFonts w:ascii="Times New Roman" w:hAnsi="Times New Roman"/>
+          <w:sz w:val="24"/>
+          <w:szCs w:val="24"/>
+          <w:lang w:val="en-US"/>
+        </w:rPr>
+        <w:t xml:space="preserve"> form </w:t>
+      </w:r>
+      <w:proofErr w:type="spellStart"/>
+      <w:r>
+        <w:rPr>
+          <w:rFonts w:ascii="Times New Roman" w:hAnsi="Times New Roman"/>
+          <w:sz w:val="24"/>
+          <w:szCs w:val="24"/>
+          <w:lang w:val="en-US"/>
+        </w:rPr>
+        <w:t>lembur</w:t>
+      </w:r>
+      <w:proofErr w:type="spellEnd"/>
+      <w:r>
+        <w:rPr>
+          <w:rFonts w:ascii="Times New Roman" w:hAnsi="Times New Roman"/>
+          <w:sz w:val="24"/>
+          <w:szCs w:val="24"/>
+          <w:lang w:val="en-US"/>
+        </w:rPr>
+        <w:t xml:space="preserve"> agar </w:t>
+      </w:r>
+      <w:proofErr w:type="spellStart"/>
+      <w:r>
+        <w:rPr>
+          <w:rFonts w:ascii="Times New Roman" w:hAnsi="Times New Roman"/>
+          <w:sz w:val="24"/>
+          <w:szCs w:val="24"/>
+          <w:lang w:val="en-US"/>
+        </w:rPr>
+        <w:t>datanya</w:t>
+      </w:r>
+      <w:proofErr w:type="spellEnd"/>
+      <w:r>
+        <w:rPr>
+          <w:rFonts w:ascii="Times New Roman" w:hAnsi="Times New Roman"/>
+          <w:sz w:val="24"/>
+          <w:szCs w:val="24"/>
+          <w:lang w:val="en-US"/>
+        </w:rPr>
+        <w:t xml:space="preserve"> </w:t>
+      </w:r>
+      <w:proofErr w:type="spellStart"/>
+      <w:r>
+        <w:rPr>
+          <w:rFonts w:ascii="Times New Roman" w:hAnsi="Times New Roman"/>
+          <w:sz w:val="24"/>
+          <w:szCs w:val="24"/>
+          <w:lang w:val="en-US"/>
+        </w:rPr>
+        <w:t>dapat</w:t>
+      </w:r>
+      <w:proofErr w:type="spellEnd"/>
+      <w:r>
+        <w:rPr>
+          <w:rFonts w:ascii="Times New Roman" w:hAnsi="Times New Roman"/>
+          <w:sz w:val="24"/>
+          <w:szCs w:val="24"/>
+          <w:lang w:val="en-US"/>
+        </w:rPr>
+        <w:t xml:space="preserve"> di </w:t>
+      </w:r>
+      <w:proofErr w:type="spellStart"/>
+      <w:r>
+        <w:rPr>
+          <w:rFonts w:ascii="Times New Roman" w:hAnsi="Times New Roman"/>
+          <w:sz w:val="24"/>
+          <w:szCs w:val="24"/>
+          <w:lang w:val="en-US"/>
+        </w:rPr>
+        <w:t>rekap</w:t>
+      </w:r>
+      <w:proofErr w:type="spellEnd"/>
+      <w:r>
+        <w:rPr>
+          <w:rFonts w:ascii="Times New Roman" w:hAnsi="Times New Roman"/>
+          <w:sz w:val="24"/>
+          <w:szCs w:val="24"/>
+          <w:lang w:val="en-US"/>
+        </w:rPr>
+        <w:t xml:space="preserve"> di cut off </w:t>
+      </w:r>
+      <w:proofErr w:type="spellStart"/>
+      <w:r>
+        <w:rPr>
+          <w:rFonts w:ascii="Times New Roman" w:hAnsi="Times New Roman"/>
+          <w:sz w:val="24"/>
+          <w:szCs w:val="24"/>
+          <w:lang w:val="en-US"/>
+        </w:rPr>
+        <w:t>setiap</w:t>
+      </w:r>
+      <w:proofErr w:type="spellEnd"/>
+      <w:r>
+        <w:rPr>
+          <w:rFonts w:ascii="Times New Roman" w:hAnsi="Times New Roman"/>
+          <w:sz w:val="24"/>
+          <w:szCs w:val="24"/>
+          <w:lang w:val="en-US"/>
+        </w:rPr>
+        <w:t xml:space="preserve"> </w:t>
+      </w:r>
+      <w:proofErr w:type="spellStart"/>
+      <w:r>
+        <w:rPr>
+          <w:rFonts w:ascii="Times New Roman" w:hAnsi="Times New Roman"/>
+          <w:sz w:val="24"/>
+          <w:szCs w:val="24"/>
+          <w:lang w:val="en-US"/>
+        </w:rPr>
+        <w:t>bulan</w:t>
+      </w:r>
+      <w:proofErr w:type="spellEnd"/>
+      <w:r>
+        <w:rPr>
+          <w:rFonts w:ascii="Times New Roman" w:hAnsi="Times New Roman"/>
+          <w:sz w:val="24"/>
+          <w:szCs w:val="24"/>
+          <w:lang w:val="en-US"/>
+        </w:rPr>
+        <w:t xml:space="preserve"> </w:t>
+      </w:r>
+      <w:proofErr w:type="spellStart"/>
+      <w:r>
+        <w:rPr>
+          <w:rFonts w:ascii="Times New Roman" w:hAnsi="Times New Roman"/>
+          <w:sz w:val="24"/>
+          <w:szCs w:val="24"/>
+          <w:lang w:val="en-US"/>
+        </w:rPr>
+        <w:t>nya</w:t>
+      </w:r>
+      <w:proofErr w:type="spellEnd"/>
+      <w:r>
+        <w:rPr>
+          <w:rFonts w:ascii="Times New Roman" w:hAnsi="Times New Roman"/>
+          <w:sz w:val="24"/>
+          <w:szCs w:val="24"/>
+          <w:lang w:val="en-US"/>
+        </w:rPr>
+        <w:t>.</w:t>
+      </w:r>
     </w:p>
     <w:p>
       <w:pPr>
@@ -6928,6 +7812,156 @@
         </w:rPr>
         <w:t xml:space="preserve"> System</w:t>
       </w:r>
+    </w:p>
+    <w:p>
+      <w:pPr>
+        <w:pStyle w:val="ListParagraph"/>
+        <w:spacing w:line="480" w:lineRule="auto"/>
+        <w:ind w:left="1440"/>
+        <w:rPr>
+          <w:rFonts w:ascii="Times New Roman" w:hAnsi="Times New Roman"/>
+          <w:sz w:val="24"/>
+          <w:szCs w:val="24"/>
+          <w:lang w:val="en-US"/>
+        </w:rPr>
+      </w:pPr>
+      <w:r>
+        <w:rPr>
+          <w:rFonts w:ascii="Times New Roman" w:hAnsi="Times New Roman"/>
+          <w:sz w:val="24"/>
+          <w:szCs w:val="24"/>
+        </w:rPr>
+        <w:t xml:space="preserve">Dekomposisi fungsi sistem merupakan proses untuk mengidentifikasi kegiatan utama suatu sistem dan kemudian memecah masing-masing kegiatan menjadi </w:t>
+      </w:r>
+      <w:r>
+        <w:rPr>
+          <w:rFonts w:ascii="Times New Roman" w:hAnsi="Times New Roman"/>
+          <w:sz w:val="24"/>
+          <w:szCs w:val="24"/>
+        </w:rPr>
+        <w:lastRenderedPageBreak/>
+        <w:t xml:space="preserve">langkah penyusunan. Adapun dekomposisi fungsi sistem yang berjalan pada sistem </w:t>
+      </w:r>
+      <w:proofErr w:type="spellStart"/>
+      <w:r>
+        <w:rPr>
+          <w:rFonts w:ascii="Times New Roman" w:hAnsi="Times New Roman"/>
+          <w:sz w:val="24"/>
+          <w:szCs w:val="24"/>
+          <w:lang w:val="en-US"/>
+        </w:rPr>
+        <w:t>pelayanan</w:t>
+      </w:r>
+      <w:proofErr w:type="spellEnd"/>
+      <w:r>
+        <w:rPr>
+          <w:rFonts w:ascii="Times New Roman" w:hAnsi="Times New Roman"/>
+          <w:sz w:val="24"/>
+          <w:szCs w:val="24"/>
+          <w:lang w:val="en-US"/>
+        </w:rPr>
+        <w:t xml:space="preserve"> </w:t>
+      </w:r>
+      <w:proofErr w:type="spellStart"/>
+      <w:r>
+        <w:rPr>
+          <w:rFonts w:ascii="Times New Roman" w:hAnsi="Times New Roman"/>
+          <w:sz w:val="24"/>
+          <w:szCs w:val="24"/>
+          <w:lang w:val="en-US"/>
+        </w:rPr>
+        <w:t>karyawan</w:t>
+      </w:r>
+      <w:proofErr w:type="spellEnd"/>
+      <w:r>
+        <w:rPr>
+          <w:rFonts w:ascii="Times New Roman" w:hAnsi="Times New Roman"/>
+          <w:sz w:val="24"/>
+          <w:szCs w:val="24"/>
+          <w:lang w:val="en-US"/>
+        </w:rPr>
+        <w:t xml:space="preserve"> </w:t>
+      </w:r>
+      <w:proofErr w:type="spellStart"/>
+      <w:r>
+        <w:rPr>
+          <w:rFonts w:ascii="Times New Roman" w:hAnsi="Times New Roman"/>
+          <w:sz w:val="24"/>
+          <w:szCs w:val="24"/>
+          <w:lang w:val="en-US"/>
+        </w:rPr>
+        <w:t>baru</w:t>
+      </w:r>
+      <w:proofErr w:type="spellEnd"/>
+      <w:r>
+        <w:rPr>
+          <w:rFonts w:ascii="Times New Roman" w:hAnsi="Times New Roman"/>
+          <w:sz w:val="24"/>
+          <w:szCs w:val="24"/>
+          <w:lang w:val="en-US"/>
+        </w:rPr>
+        <w:t xml:space="preserve"> </w:t>
+      </w:r>
+      <w:proofErr w:type="spellStart"/>
+      <w:r>
+        <w:rPr>
+          <w:rFonts w:ascii="Times New Roman" w:hAnsi="Times New Roman"/>
+          <w:sz w:val="24"/>
+          <w:szCs w:val="24"/>
+          <w:lang w:val="en-US"/>
+        </w:rPr>
+        <w:t>pada</w:t>
+      </w:r>
+      <w:proofErr w:type="spellEnd"/>
+      <w:r>
+        <w:rPr>
+          <w:rFonts w:ascii="Times New Roman" w:hAnsi="Times New Roman"/>
+          <w:sz w:val="24"/>
+          <w:szCs w:val="24"/>
+          <w:lang w:val="en-US"/>
+        </w:rPr>
+        <w:t xml:space="preserve"> PT </w:t>
+      </w:r>
+      <w:r>
+        <w:rPr>
+          <w:rFonts w:ascii="Times New Roman" w:hAnsi="Times New Roman"/>
+          <w:sz w:val="24"/>
+          <w:szCs w:val="24"/>
+          <w:lang w:val="en-US"/>
+        </w:rPr>
+        <w:t>Avows Technologies</w:t>
+      </w:r>
+      <w:r>
+        <w:rPr>
+          <w:rFonts w:ascii="Times New Roman" w:hAnsi="Times New Roman"/>
+          <w:sz w:val="24"/>
+          <w:szCs w:val="24"/>
+        </w:rPr>
+        <w:t xml:space="preserve"> </w:t>
+      </w:r>
+      <w:r>
+        <w:rPr>
+          <w:rFonts w:ascii="Times New Roman" w:hAnsi="Times New Roman"/>
+          <w:sz w:val="24"/>
+          <w:szCs w:val="24"/>
+        </w:rPr>
+        <w:t>adalah:</w:t>
+      </w:r>
+    </w:p>
+    <w:p>
+      <w:pPr>
+        <w:pStyle w:val="ListParagraph"/>
+        <w:spacing w:line="480" w:lineRule="auto"/>
+        <w:ind w:left="1440"/>
+        <w:rPr>
+          <w:rFonts w:ascii="Times New Roman" w:hAnsi="Times New Roman"/>
+          <w:sz w:val="24"/>
+          <w:szCs w:val="24"/>
+          <w:lang w:val="en-US"/>
+        </w:rPr>
+      </w:pPr>
+      <w:bookmarkStart w:id="0" w:name="_GoBack"/>
+      <w:bookmarkEnd w:id="0"/>
     </w:p>
     <w:p>
       <w:pPr>

</xml_diff>

<commit_message>
update Dekomposisi Fungsi System - BAB 3
</commit_message>
<xml_diff>
--- a/Penulisan/BAB III - ANALISA DAN PERANCANGAN SISTEM.docx
+++ b/Penulisan/BAB III - ANALISA DAN PERANCANGAN SISTEM.docx
@@ -7920,16 +7920,7 @@
           <w:szCs w:val="24"/>
           <w:lang w:val="en-US"/>
         </w:rPr>
-        <w:t xml:space="preserve"> PT </w:t>
-      </w:r>
-      <w:r>
-        <w:rPr>
-          <w:rFonts w:ascii="Times New Roman" w:hAnsi="Times New Roman"/>
-          <w:sz w:val="24"/>
-          <w:szCs w:val="24"/>
-          <w:lang w:val="en-US"/>
-        </w:rPr>
-        <w:t>Avows Technologies</w:t>
+        <w:t xml:space="preserve"> PT Avows Technologies</w:t>
       </w:r>
       <w:r>
         <w:rPr>
@@ -7961,6 +7952,56 @@
         </w:rPr>
       </w:pPr>
       <w:bookmarkStart w:id="0" w:name="_GoBack"/>
+      <w:r>
+        <w:rPr>
+          <w:rFonts w:ascii="Times New Roman" w:hAnsi="Times New Roman"/>
+          <w:noProof/>
+          <w:sz w:val="24"/>
+          <w:szCs w:val="24"/>
+          <w:lang w:val="en-US"/>
+        </w:rPr>
+        <w:drawing>
+          <wp:inline distT="0" distB="0" distL="0" distR="0">
+            <wp:extent cx="5029200" cy="2883141"/>
+            <wp:effectExtent l="0" t="0" r="0" b="0"/>
+            <wp:docPr id="1" name="Picture 1"/>
+            <wp:cNvGraphicFramePr>
+              <a:graphicFrameLocks xmlns:a="http://schemas.openxmlformats.org/drawingml/2006/main" noChangeAspect="1"/>
+            </wp:cNvGraphicFramePr>
+            <a:graphic xmlns:a="http://schemas.openxmlformats.org/drawingml/2006/main">
+              <a:graphicData uri="http://schemas.openxmlformats.org/drawingml/2006/picture">
+                <pic:pic xmlns:pic="http://schemas.openxmlformats.org/drawingml/2006/picture">
+                  <pic:nvPicPr>
+                    <pic:cNvPr id="0" name="diagram alir-Dekomposisi Fungsi Sistem Berjalan.png"/>
+                    <pic:cNvPicPr/>
+                  </pic:nvPicPr>
+                  <pic:blipFill>
+                    <a:blip r:embed="rId6" cstate="print">
+                      <a:extLst>
+                        <a:ext uri="{28A0092B-C50C-407E-A947-70E740481C1C}">
+                          <a14:useLocalDpi xmlns:a14="http://schemas.microsoft.com/office/drawing/2010/main" val="0"/>
+                        </a:ext>
+                      </a:extLst>
+                    </a:blip>
+                    <a:stretch>
+                      <a:fillRect/>
+                    </a:stretch>
+                  </pic:blipFill>
+                  <pic:spPr>
+                    <a:xfrm>
+                      <a:off x="0" y="0"/>
+                      <a:ext cx="5036866" cy="2887536"/>
+                    </a:xfrm>
+                    <a:prstGeom prst="rect">
+                      <a:avLst/>
+                    </a:prstGeom>
+                  </pic:spPr>
+                </pic:pic>
+              </a:graphicData>
+            </a:graphic>
+          </wp:inline>
+        </w:drawing>
+      </w:r>
       <w:bookmarkEnd w:id="0"/>
     </w:p>
     <w:p>
@@ -9036,6 +9077,37 @@
       <w:contextualSpacing/>
     </w:pPr>
   </w:style>
+  <w:style w:type="paragraph" w:styleId="BalloonText">
+    <w:name w:val="Balloon Text"/>
+    <w:basedOn w:val="Normal"/>
+    <w:link w:val="BalloonTextChar"/>
+    <w:uiPriority w:val="99"/>
+    <w:semiHidden/>
+    <w:unhideWhenUsed/>
+    <w:rsid w:val="00F30360"/>
+    <w:pPr>
+      <w:spacing w:after="0" w:line="240" w:lineRule="auto"/>
+    </w:pPr>
+    <w:rPr>
+      <w:rFonts w:ascii="Tahoma" w:hAnsi="Tahoma" w:cs="Tahoma"/>
+      <w:sz w:val="16"/>
+      <w:szCs w:val="16"/>
+    </w:rPr>
+  </w:style>
+  <w:style w:type="character" w:customStyle="1" w:styleId="BalloonTextChar">
+    <w:name w:val="Balloon Text Char"/>
+    <w:basedOn w:val="DefaultParagraphFont"/>
+    <w:link w:val="BalloonText"/>
+    <w:uiPriority w:val="99"/>
+    <w:semiHidden/>
+    <w:rsid w:val="00F30360"/>
+    <w:rPr>
+      <w:rFonts w:ascii="Tahoma" w:eastAsia="Calibri" w:hAnsi="Tahoma" w:cs="Tahoma"/>
+      <w:sz w:val="16"/>
+      <w:szCs w:val="16"/>
+      <w:lang w:val="id-ID"/>
+    </w:rPr>
+  </w:style>
 </w:styles>
 </file>
 
@@ -9241,6 +9313,37 @@
       <w:ind w:left="720"/>
       <w:contextualSpacing/>
     </w:pPr>
+  </w:style>
+  <w:style w:type="paragraph" w:styleId="BalloonText">
+    <w:name w:val="Balloon Text"/>
+    <w:basedOn w:val="Normal"/>
+    <w:link w:val="BalloonTextChar"/>
+    <w:uiPriority w:val="99"/>
+    <w:semiHidden/>
+    <w:unhideWhenUsed/>
+    <w:rsid w:val="00F30360"/>
+    <w:pPr>
+      <w:spacing w:after="0" w:line="240" w:lineRule="auto"/>
+    </w:pPr>
+    <w:rPr>
+      <w:rFonts w:ascii="Tahoma" w:hAnsi="Tahoma" w:cs="Tahoma"/>
+      <w:sz w:val="16"/>
+      <w:szCs w:val="16"/>
+    </w:rPr>
+  </w:style>
+  <w:style w:type="character" w:customStyle="1" w:styleId="BalloonTextChar">
+    <w:name w:val="Balloon Text Char"/>
+    <w:basedOn w:val="DefaultParagraphFont"/>
+    <w:link w:val="BalloonText"/>
+    <w:uiPriority w:val="99"/>
+    <w:semiHidden/>
+    <w:rsid w:val="00F30360"/>
+    <w:rPr>
+      <w:rFonts w:ascii="Tahoma" w:eastAsia="Calibri" w:hAnsi="Tahoma" w:cs="Tahoma"/>
+      <w:sz w:val="16"/>
+      <w:szCs w:val="16"/>
+      <w:lang w:val="id-ID"/>
+    </w:rPr>
   </w:style>
 </w:styles>
 </file>

</xml_diff>